<commit_message>
Updated Time sheet with names.
</commit_message>
<xml_diff>
--- a/RoguelikeProbably/Project Docs/Stevan_Johhanes_week9_ProjectInDepth.docx
+++ b/RoguelikeProbably/Project Docs/Stevan_Johhanes_week9_ProjectInDepth.docx
@@ -59,12 +59,29 @@
     </w:p>
     <w:p>
       <w:r>
-        <w:t>The first 5 are the MOST important. If we can get them done, I feel like we will have accomplished enough.</w:t>
-      </w:r>
-    </w:p>
-    <w:p>
+        <w:t>The first 5 are the MOST important. If we can get them done, I</w:t>
+      </w:r>
+      <w:r>
+        <w:t xml:space="preserve"> will</w:t>
+      </w:r>
+      <w:r>
+        <w:t xml:space="preserve"> feel like we will have accomplished enough.</w:t>
+      </w:r>
+      <w:r>
+        <w:t xml:space="preserve"> I’m assuming realistically we’ll spend about 3 hours per week each on this, but that depends on schedules and </w:t>
+      </w:r>
       <w:proofErr w:type="gramStart"/>
       <w:r>
+        <w:t>other</w:t>
+      </w:r>
+      <w:proofErr w:type="gramEnd"/>
+      <w:r>
+        <w:t xml:space="preserve"> workload.</w:t>
+      </w:r>
+    </w:p>
+    <w:p>
+      <w:proofErr w:type="gramStart"/>
+      <w:r>
         <w:t>!----------</w:t>
       </w:r>
       <w:proofErr w:type="gramEnd"/>
@@ -86,22 +103,147 @@
         <w:t>actor action calls,</w:t>
       </w:r>
       <w:r>
-        <w:t xml:space="preserve"> ~6 hours – Stevan</w:t>
-      </w:r>
-    </w:p>
-    <w:p>
-      <w:r>
-        <w:t xml:space="preserve">Map creation - ~1-6hrs (depending on how many we make and deciding what each ascii character </w:t>
+        <w:t xml:space="preserve"> ~</w:t>
+      </w:r>
+      <w:r>
+        <w:t>8 or more</w:t>
+      </w:r>
+      <w:r>
+        <w:t xml:space="preserve"> hours – Stevan</w:t>
+      </w:r>
+      <w:r>
+        <w:t xml:space="preserve"> 11/12 optimistically</w:t>
+      </w:r>
+    </w:p>
+    <w:p>
+      <w:r>
+        <w:t>Map creation - ~1-6hrs (depending on how many we make and deciding what each ascii character means)</w:t>
+      </w:r>
+      <w:r>
+        <w:t xml:space="preserve"> 11/19 - Johannes</w:t>
+      </w:r>
+    </w:p>
+    <w:p>
+      <w:r>
+        <w:t xml:space="preserve">Terrain Interaction ~2 </w:t>
+      </w:r>
+      <w:proofErr w:type="spellStart"/>
+      <w:r>
+        <w:t>hrs</w:t>
+      </w:r>
+      <w:proofErr w:type="spellEnd"/>
+      <w:r>
+        <w:t xml:space="preserve"> (Printing information, opening doors </w:t>
+      </w:r>
+      <w:proofErr w:type="spellStart"/>
+      <w:r>
+        <w:t>etc</w:t>
+      </w:r>
+      <w:proofErr w:type="spellEnd"/>
+      <w:r>
+        <w:t>)</w:t>
+      </w:r>
+      <w:r>
+        <w:t xml:space="preserve"> - 11/19</w:t>
+      </w:r>
+      <w:r>
+        <w:t xml:space="preserve"> - Johannes</w:t>
+      </w:r>
+    </w:p>
+    <w:p>
+      <w:r>
+        <w:t>Enemies core - ~2hrs</w:t>
+      </w:r>
+      <w:r>
+        <w:t xml:space="preserve"> - 11/26</w:t>
+      </w:r>
+      <w:r>
+        <w:t xml:space="preserve"> - Stevan</w:t>
+      </w:r>
+    </w:p>
+    <w:p>
+      <w:r>
+        <w:t>Combat both sides - ~2hrs</w:t>
+      </w:r>
+      <w:r>
+        <w:t xml:space="preserve"> – 11/26</w:t>
+      </w:r>
+      <w:r>
+        <w:t xml:space="preserve"> - Johannes</w:t>
       </w:r>
       <w:bookmarkStart w:id="0" w:name="_GoBack"/>
       <w:bookmarkEnd w:id="0"/>
-      <w:r>
-        <w:t>means)</w:t>
-      </w:r>
-    </w:p>
-    <w:p>
-      <w:r>
-        <w:t xml:space="preserve">Terrain Interaction ~2 </w:t>
+    </w:p>
+    <w:p>
+      <w:proofErr w:type="gramStart"/>
+      <w:r>
+        <w:t>!----------</w:t>
+      </w:r>
+      <w:proofErr w:type="gramEnd"/>
+      <w:r>
+        <w:t xml:space="preserve"> </w:t>
+      </w:r>
+      <w:r>
+        <w:t>Absolutely necessary end</w:t>
+      </w:r>
+    </w:p>
+    <w:p>
+      <w:r>
+        <w:t>Enemies AI - ~2hrs</w:t>
+      </w:r>
+      <w:r>
+        <w:t xml:space="preserve"> - Stevan</w:t>
+      </w:r>
+    </w:p>
+    <w:p>
+      <w:r>
+        <w:t>Player stat Management and levelling - ~2hrs</w:t>
+      </w:r>
+      <w:r>
+        <w:t xml:space="preserve"> - Johannes</w:t>
+      </w:r>
+    </w:p>
+    <w:p>
+      <w:r>
+        <w:t>Player Item Management - ~2hrs</w:t>
+      </w:r>
+      <w:r>
+        <w:t xml:space="preserve"> - Johannes</w:t>
+      </w:r>
+    </w:p>
+    <w:p>
+      <w:r>
+        <w:t xml:space="preserve">Enemies </w:t>
+      </w:r>
+      <w:r>
+        <w:t>Expand</w:t>
+      </w:r>
+      <w:r>
+        <w:t xml:space="preserve"> -~2hrs</w:t>
+      </w:r>
+      <w:r>
+        <w:t xml:space="preserve"> - Stevan</w:t>
+      </w:r>
+    </w:p>
+    <w:p>
+      <w:r>
+        <w:t>Item Interaction and implementation- ~2hrs</w:t>
+      </w:r>
+      <w:r>
+        <w:t xml:space="preserve"> - Johannes</w:t>
+      </w:r>
+    </w:p>
+    <w:p>
+      <w:r>
+        <w:t>Changing screens (going to different map)-~2hrs</w:t>
+      </w:r>
+      <w:r>
+        <w:t xml:space="preserve"> - Stevan</w:t>
+      </w:r>
+    </w:p>
+    <w:p>
+      <w:r>
+        <w:t xml:space="preserve">Creating the start menu ~4 </w:t>
       </w:r>
       <w:proofErr w:type="spellStart"/>
       <w:r>
@@ -109,98 +251,21 @@
       </w:r>
       <w:proofErr w:type="spellEnd"/>
       <w:r>
-        <w:t xml:space="preserve"> (Printing information, opening doors </w:t>
+        <w:t xml:space="preserve"> – either if we have time</w:t>
+      </w:r>
+    </w:p>
+    <w:p>
+      <w:r>
+        <w:t xml:space="preserve">Saving and loading player information ~4 </w:t>
       </w:r>
       <w:proofErr w:type="spellStart"/>
       <w:r>
-        <w:t>etc</w:t>
+        <w:t>hrs</w:t>
       </w:r>
       <w:proofErr w:type="spellEnd"/>
       <w:r>
-        <w:t>)</w:t>
-      </w:r>
-    </w:p>
-    <w:p>
-      <w:r>
-        <w:t>Enemies core - ~2hrs</w:t>
-      </w:r>
-    </w:p>
-    <w:p>
-      <w:r>
-        <w:t>Combat both sides - ~2hrs</w:t>
-      </w:r>
-    </w:p>
-    <w:p>
-      <w:proofErr w:type="gramStart"/>
-      <w:r>
-        <w:t>!----------</w:t>
-      </w:r>
-      <w:proofErr w:type="gramEnd"/>
-      <w:r>
-        <w:t xml:space="preserve"> </w:t>
-      </w:r>
-      <w:r>
-        <w:t xml:space="preserve">Absolutely necessary </w:t>
-      </w:r>
-      <w:r>
-        <w:t>end</w:t>
-      </w:r>
-    </w:p>
-    <w:p>
-      <w:r>
-        <w:t>Enemies AI - ~2hrs</w:t>
-      </w:r>
-    </w:p>
-    <w:p>
-      <w:r>
-        <w:t>Player stat Management and levelling - ~2hrs</w:t>
-      </w:r>
-    </w:p>
-    <w:p>
-      <w:r>
-        <w:t>Player Item Management - ~2hrs</w:t>
-      </w:r>
-    </w:p>
-    <w:p>
-      <w:r>
-        <w:t xml:space="preserve">Enemies </w:t>
-      </w:r>
-      <w:r>
-        <w:t>Expand</w:t>
-      </w:r>
-      <w:r>
-        <w:t xml:space="preserve"> -~2hrs</w:t>
-      </w:r>
-    </w:p>
-    <w:p>
-      <w:r>
-        <w:t>Item Interaction and implementation- ~2hrs</w:t>
-      </w:r>
-    </w:p>
-    <w:p>
-      <w:r>
-        <w:t>Changing screens (going to different map)-~2hrs</w:t>
-      </w:r>
-    </w:p>
-    <w:p>
-      <w:r>
-        <w:t xml:space="preserve">Creating the start menu ~4 </w:t>
-      </w:r>
-      <w:proofErr w:type="spellStart"/>
-      <w:r>
-        <w:t>hrs</w:t>
-      </w:r>
-      <w:proofErr w:type="spellEnd"/>
-    </w:p>
-    <w:p>
-      <w:r>
-        <w:t xml:space="preserve">Saving and loading player information ~4 </w:t>
-      </w:r>
-      <w:proofErr w:type="spellStart"/>
-      <w:r>
-        <w:t>hrs</w:t>
-      </w:r>
-      <w:proofErr w:type="spellEnd"/>
+        <w:t xml:space="preserve"> – either if we have time</w:t>
+      </w:r>
     </w:p>
     <w:p/>
     <w:p/>

</xml_diff>